<commit_message>
Implement download in the web page
</commit_message>
<xml_diff>
--- a/documentation/docTravail/HowToDownloadRole4All.docx
+++ b/documentation/docTravail/HowToDownloadRole4All.docx
@@ -16,8 +16,6 @@
         </w:rPr>
         <w:t>How to download Role</w:t>
       </w:r>
-      <w:bookmarkStart w:id="0" w:name="_GoBack"/>
-      <w:bookmarkEnd w:id="0"/>
       <w:r>
         <w:rPr>
           <w:lang w:val="en-US"/>
@@ -50,7 +48,21 @@
         <w:rPr>
           <w:lang w:val="en-US"/>
         </w:rPr>
-        <w:t xml:space="preserve">Download Pharo 4 </w:t>
+        <w:t xml:space="preserve">Download </w:t>
+      </w:r>
+      <w:proofErr w:type="spellStart"/>
+      <w:r>
+        <w:rPr>
+          <w:lang w:val="en-US"/>
+        </w:rPr>
+        <w:t>Pharo</w:t>
+      </w:r>
+      <w:proofErr w:type="spellEnd"/>
+      <w:r>
+        <w:rPr>
+          <w:lang w:val="en-US"/>
+        </w:rPr>
+        <w:t xml:space="preserve"> 4 </w:t>
       </w:r>
       <w:hyperlink r:id="rId6" w:history="1">
         <w:r>
@@ -290,10 +302,10 @@
           <w:lang w:eastAsia="fr-FR"/>
         </w:rPr>
         <w:drawing>
-          <wp:inline distT="0" distB="0" distL="0" distR="0" wp14:anchorId="1FA1EFFA" wp14:editId="22800F48">
-            <wp:extent cx="3533775" cy="2106817"/>
-            <wp:effectExtent l="0" t="0" r="0" b="8255"/>
-            <wp:docPr id="1" name="Image 1"/>
+          <wp:inline distT="0" distB="0" distL="0" distR="0" wp14:anchorId="1132B98E" wp14:editId="62054317">
+            <wp:extent cx="4896534" cy="2781688"/>
+            <wp:effectExtent l="0" t="0" r="0" b="0"/>
+            <wp:docPr id="5" name="Image 5"/>
             <wp:cNvGraphicFramePr>
               <a:graphicFrameLocks xmlns:a="http://schemas.openxmlformats.org/drawingml/2006/main" noChangeAspect="1"/>
             </wp:cNvGraphicFramePr>
@@ -319,7 +331,7 @@
                   <pic:spPr>
                     <a:xfrm>
                       <a:off x="0" y="0"/>
-                      <a:ext cx="3534268" cy="2107111"/>
+                      <a:ext cx="4896534" cy="2781688"/>
                     </a:xfrm>
                     <a:prstGeom prst="rect">
                       <a:avLst/>
@@ -331,6 +343,8 @@
           </wp:inline>
         </w:drawing>
       </w:r>
+      <w:bookmarkStart w:id="0" w:name="_GoBack"/>
+      <w:bookmarkEnd w:id="0"/>
     </w:p>
     <w:p>
       <w:pPr>

</xml_diff>